<commit_message>
adjusted flyer sentence structure
</commit_message>
<xml_diff>
--- a/Documentation/BCCC Flyer updated.docx
+++ b/Documentation/BCCC Flyer updated.docx
@@ -22,6 +22,7 @@
           <w:noProof/>
           <w:sz w:val="24"/>
           <w:szCs w:val="32"/>
+          <w:lang w:val="en-US"/>
         </w:rPr>
         <mc:AlternateContent>
           <mc:Choice Requires="wps">
@@ -99,6 +100,7 @@
       <w:r>
         <w:rPr>
           <w:noProof/>
+          <w:lang w:val="en-US"/>
         </w:rPr>
         <mc:AlternateContent>
           <mc:Choice Requires="wps">
@@ -306,17 +308,7 @@
           <w:sz w:val="32"/>
           <w:szCs w:val="40"/>
         </w:rPr>
-        <w:t xml:space="preserve">DATABASE </w:t>
-      </w:r>
-      <w:r>
-        <w:rPr>
-          <w:rFonts w:ascii="Segoe UI Semilight" w:hAnsi="Segoe UI Semilight" w:cs="Segoe UI Semilight"/>
-          <w:b/>
-          <w:color w:val="C45911" w:themeColor="accent2" w:themeShade="BF"/>
-          <w:sz w:val="32"/>
-          <w:szCs w:val="40"/>
-        </w:rPr>
-        <w:t>Interactions™</w:t>
+        <w:t>DATABASE Interactions™</w:t>
       </w:r>
     </w:p>
     <w:p>
@@ -512,8 +504,6 @@
         </w:rPr>
         <w:t>Target Business</w:t>
       </w:r>
-      <w:bookmarkStart w:id="1" w:name="_GoBack"/>
-      <w:bookmarkEnd w:id="1"/>
     </w:p>
     <w:p>
       <w:pPr>
@@ -544,6 +534,8 @@
           <w:sz w:val="20"/>
         </w:rPr>
       </w:pPr>
+      <w:bookmarkStart w:id="1" w:name="_GoBack"/>
+      <w:bookmarkEnd w:id="1"/>
     </w:p>
     <w:p>
       <w:pPr>
@@ -580,7 +572,13 @@
         <w:rPr>
           <w:sz w:val="20"/>
         </w:rPr>
-        <w:t>Adding new features and queries is easy to do and the application can easily have additional features added.</w:t>
+        <w:t xml:space="preserve">Adding </w:t>
+      </w:r>
+      <w:r>
+        <w:rPr>
+          <w:sz w:val="20"/>
+        </w:rPr>
+        <w:t>additional queries is a breeze</w:t>
       </w:r>
     </w:p>
     <w:p>
@@ -599,19 +597,7 @@
         <w:rPr>
           <w:sz w:val="20"/>
         </w:rPr>
-        <w:t>Debugging output via the command line</w:t>
-      </w:r>
-      <w:r>
-        <w:rPr>
-          <w:sz w:val="20"/>
-        </w:rPr>
-        <w:t xml:space="preserve"> to diagnose issues</w:t>
-      </w:r>
-      <w:r>
-        <w:rPr>
-          <w:sz w:val="20"/>
-        </w:rPr>
-        <w:t xml:space="preserve">. </w:t>
+        <w:t>Highly extensible functionality due to a modular program design</w:t>
       </w:r>
     </w:p>
     <w:p>
@@ -630,27 +616,13 @@
         <w:rPr>
           <w:sz w:val="20"/>
         </w:rPr>
-        <w:t xml:space="preserve">Scrollable </w:t>
-      </w:r>
-      <w:proofErr w:type="spellStart"/>
-      <w:r>
-        <w:rPr>
-          <w:sz w:val="20"/>
-        </w:rPr>
-        <w:t>Tkinter</w:t>
-      </w:r>
-      <w:proofErr w:type="spellEnd"/>
-      <w:r>
-        <w:rPr>
-          <w:sz w:val="20"/>
-        </w:rPr>
-        <w:t xml:space="preserve"> frame to display results</w:t>
-      </w:r>
-      <w:r>
-        <w:rPr>
-          <w:sz w:val="20"/>
-        </w:rPr>
-        <w:t xml:space="preserve"> much faster than competitors</w:t>
+        <w:t>Debugging output via the command line</w:t>
+      </w:r>
+      <w:r>
+        <w:rPr>
+          <w:sz w:val="20"/>
+        </w:rPr>
+        <w:t xml:space="preserve"> to diagnose issues</w:t>
       </w:r>
       <w:r>
         <w:rPr>
@@ -675,7 +647,74 @@
         <w:rPr>
           <w:sz w:val="20"/>
         </w:rPr>
-        <w:t>Lightweight and simple to navigate application.</w:t>
+        <w:t xml:space="preserve">Scrollable </w:t>
+      </w:r>
+      <w:r>
+        <w:rPr>
+          <w:sz w:val="20"/>
+        </w:rPr>
+        <w:t>table window</w:t>
+      </w:r>
+      <w:r>
+        <w:rPr>
+          <w:sz w:val="20"/>
+        </w:rPr>
+        <w:t xml:space="preserve"> </w:t>
+      </w:r>
+      <w:r>
+        <w:rPr>
+          <w:sz w:val="20"/>
+        </w:rPr>
+        <w:t xml:space="preserve">that </w:t>
+      </w:r>
+      <w:r>
+        <w:rPr>
+          <w:sz w:val="20"/>
+        </w:rPr>
+        <w:t>display</w:t>
+      </w:r>
+      <w:r>
+        <w:rPr>
+          <w:sz w:val="20"/>
+        </w:rPr>
+        <w:t>s</w:t>
+      </w:r>
+      <w:r>
+        <w:rPr>
+          <w:sz w:val="20"/>
+        </w:rPr>
+        <w:t xml:space="preserve"> results</w:t>
+      </w:r>
+      <w:r>
+        <w:rPr>
+          <w:sz w:val="20"/>
+        </w:rPr>
+        <w:t xml:space="preserve"> much faster than competitors</w:t>
+      </w:r>
+    </w:p>
+    <w:p>
+      <w:pPr>
+        <w:pStyle w:val="ListParagraph"/>
+        <w:numPr>
+          <w:ilvl w:val="0"/>
+          <w:numId w:val="3"/>
+        </w:numPr>
+        <w:spacing w:line="312" w:lineRule="auto"/>
+        <w:rPr>
+          <w:sz w:val="20"/>
+        </w:rPr>
+      </w:pPr>
+      <w:r>
+        <w:rPr>
+          <w:sz w:val="20"/>
+        </w:rPr>
+        <w:t xml:space="preserve">Lightweight and </w:t>
+      </w:r>
+      <w:r>
+        <w:rPr>
+          <w:sz w:val="20"/>
+        </w:rPr>
+        <w:t>easy-to-navigate application</w:t>
       </w:r>
     </w:p>
     <w:p>
@@ -711,7 +750,7 @@
         <w:rPr>
           <w:sz w:val="20"/>
         </w:rPr>
-        <w:t>Supports custom queries</w:t>
+        <w:t>Ability to execute custom queries</w:t>
       </w:r>
     </w:p>
     <w:p>
@@ -772,13 +811,7 @@
         <w:rPr>
           <w:sz w:val="20"/>
         </w:rPr>
-        <w:t xml:space="preserve">No </w:t>
-      </w:r>
-      <w:r>
-        <w:rPr>
-          <w:sz w:val="20"/>
-        </w:rPr>
-        <w:t>user privilege system</w:t>
+        <w:t>No authentication or authorization systems in place</w:t>
       </w:r>
     </w:p>
     <w:p>
@@ -796,13 +829,7 @@
         <w:rPr>
           <w:sz w:val="20"/>
         </w:rPr>
-        <w:t xml:space="preserve">No password required to utilize </w:t>
-      </w:r>
-      <w:r>
-        <w:rPr>
-          <w:sz w:val="20"/>
-        </w:rPr>
-        <w:t>application</w:t>
+        <w:t>Requires Python 3 to function</w:t>
       </w:r>
     </w:p>
     <w:p>
@@ -820,31 +847,31 @@
         <w:rPr>
           <w:sz w:val="20"/>
         </w:rPr>
-        <w:t xml:space="preserve">Needs a Python </w:t>
-      </w:r>
-      <w:r>
-        <w:rPr>
-          <w:sz w:val="20"/>
-        </w:rPr>
-        <w:t>library to function</w:t>
-      </w:r>
-    </w:p>
-    <w:p>
-      <w:pPr>
-        <w:pStyle w:val="ListParagraph"/>
-        <w:numPr>
-          <w:ilvl w:val="0"/>
-          <w:numId w:val="2"/>
-        </w:numPr>
-        <w:rPr>
-          <w:sz w:val="20"/>
-        </w:rPr>
-      </w:pPr>
-      <w:r>
-        <w:rPr>
-          <w:sz w:val="20"/>
-        </w:rPr>
-        <w:t>User has direct access to database</w:t>
+        <w:t>User</w:t>
+      </w:r>
+      <w:r>
+        <w:rPr>
+          <w:sz w:val="20"/>
+        </w:rPr>
+        <w:t>s have</w:t>
+      </w:r>
+      <w:r>
+        <w:rPr>
+          <w:sz w:val="20"/>
+        </w:rPr>
+        <w:t xml:space="preserve"> direct access to</w:t>
+      </w:r>
+      <w:r>
+        <w:rPr>
+          <w:sz w:val="20"/>
+        </w:rPr>
+        <w:t xml:space="preserve"> the</w:t>
+      </w:r>
+      <w:r>
+        <w:rPr>
+          <w:sz w:val="20"/>
+        </w:rPr>
+        <w:t xml:space="preserve"> database</w:t>
       </w:r>
     </w:p>
     <w:p>
@@ -1069,7 +1096,7 @@
         <w:rPr>
           <w:sz w:val="20"/>
         </w:rPr>
-        <w:t>Ability to do your own custom query.</w:t>
+        <w:t>Execution of custom queries typed by the user</w:t>
       </w:r>
     </w:p>
     <w:sectPr>
@@ -2480,7 +2507,7 @@
 </file>
 
 <file path=customXml/itemProps1.xml><?xml version="1.0" encoding="utf-8"?>
-<ds:datastoreItem xmlns:ds="http://schemas.openxmlformats.org/officeDocument/2006/customXml" ds:itemID="{1488CD2B-4AE7-43C5-A6E6-B4357706D766}">
+<ds:datastoreItem xmlns:ds="http://schemas.openxmlformats.org/officeDocument/2006/customXml" ds:itemID="{F6AEC854-84FA-49AD-9A78-EA2E1886D7AA}">
   <ds:schemaRefs>
     <ds:schemaRef ds:uri="http://schemas.openxmlformats.org/officeDocument/2006/bibliography"/>
   </ds:schemaRefs>

</xml_diff>